<commit_message>
Added heading to file
</commit_message>
<xml_diff>
--- a/Marketing stuff/AWS (2).docx
+++ b/Marketing stuff/AWS (2).docx
@@ -1,23 +1,44 @@
 
 <file path=word/document.xml><?xml version="1.0" encoding="utf-8"?>
-<w:document xmlns:wpc="http://schemas.microsoft.com/office/word/2010/wordprocessingCanvas" xmlns:cx="http://schemas.microsoft.com/office/drawing/2014/chartex" xmlns:cx1="http://schemas.microsoft.com/office/drawing/2015/9/8/chartex" xmlns:cx2="http://schemas.microsoft.com/office/drawing/2015/10/21/chartex" xmlns:cx3="http://schemas.microsoft.com/office/drawing/2016/5/9/chartex" xmlns:cx4="http://schemas.microsoft.com/office/drawing/2016/5/10/chartex" xmlns:cx5="http://schemas.microsoft.com/office/drawing/2016/5/11/chartex" xmlns:mc="http://schemas.openxmlformats.org/markup-compatibility/2006" xmlns:o="urn:schemas-microsoft-com:office:office" xmlns:r="http://schemas.openxmlformats.org/officeDocument/2006/relationships" xmlns:m="http://schemas.openxmlformats.org/officeDocument/2006/math" xmlns:v="urn:schemas-microsoft-com:vml" xmlns:wp14="http://schemas.microsoft.com/office/word/2010/wordprocessingDrawing" xmlns:wp="http://schemas.openxmlformats.org/drawingml/2006/wordprocessingDrawing" xmlns:w10="urn:schemas-microsoft-com:office:word" xmlns:w="http://schemas.openxmlformats.org/wordprocessingml/2006/main" xmlns:w14="http://schemas.microsoft.com/office/word/2010/wordml" xmlns:w15="http://schemas.microsoft.com/office/word/2012/wordml" xmlns:w16se="http://schemas.microsoft.com/office/word/2015/wordml/symex" xmlns:wpg="http://schemas.microsoft.com/office/word/2010/wordprocessingGroup" xmlns:wpi="http://schemas.microsoft.com/office/word/2010/wordprocessingInk" xmlns:wne="http://schemas.microsoft.com/office/word/2006/wordml" xmlns:wps="http://schemas.microsoft.com/office/word/2010/wordprocessingShape" mc:Ignorable="w14 w15 w16se wp14">
+<w:document xmlns:wpc="http://schemas.microsoft.com/office/word/2010/wordprocessingCanvas" xmlns:cx="http://schemas.microsoft.com/office/drawing/2014/chartex" xmlns:cx1="http://schemas.microsoft.com/office/drawing/2015/9/8/chartex" xmlns:cx2="http://schemas.microsoft.com/office/drawing/2015/10/21/chartex" xmlns:cx3="http://schemas.microsoft.com/office/drawing/2016/5/9/chartex" xmlns:cx4="http://schemas.microsoft.com/office/drawing/2016/5/10/chartex" xmlns:cx5="http://schemas.microsoft.com/office/drawing/2016/5/11/chartex" xmlns:cx6="http://schemas.microsoft.com/office/drawing/2016/5/12/chartex" xmlns:cx7="http://schemas.microsoft.com/office/drawing/2016/5/13/chartex" xmlns:cx8="http://schemas.microsoft.com/office/drawing/2016/5/14/chartex" xmlns:mc="http://schemas.openxmlformats.org/markup-compatibility/2006" xmlns:aink="http://schemas.microsoft.com/office/drawing/2016/ink" xmlns:am3d="http://schemas.microsoft.com/office/drawing/2017/model3d" xmlns:o="urn:schemas-microsoft-com:office:office" xmlns:r="http://schemas.openxmlformats.org/officeDocument/2006/relationships" xmlns:m="http://schemas.openxmlformats.org/officeDocument/2006/math" xmlns:v="urn:schemas-microsoft-com:vml" xmlns:wp14="http://schemas.microsoft.com/office/word/2010/wordprocessingDrawing" xmlns:wp="http://schemas.openxmlformats.org/drawingml/2006/wordprocessingDrawing" xmlns:w10="urn:schemas-microsoft-com:office:word" xmlns:w="http://schemas.openxmlformats.org/wordprocessingml/2006/main" xmlns:w14="http://schemas.microsoft.com/office/word/2010/wordml" xmlns:w15="http://schemas.microsoft.com/office/word/2012/wordml" xmlns:w16cid="http://schemas.microsoft.com/office/word/2016/wordml/cid" xmlns:w16se="http://schemas.microsoft.com/office/word/2015/wordml/symex" xmlns:wpg="http://schemas.microsoft.com/office/word/2010/wordprocessingGroup" xmlns:wpi="http://schemas.microsoft.com/office/word/2010/wordprocessingInk" xmlns:wne="http://schemas.microsoft.com/office/word/2006/wordml" xmlns:wps="http://schemas.microsoft.com/office/word/2010/wordprocessingShape" mc:Ignorable="w14 w15 w16se w16cid wp14">
   <w:body>
     <w:p>
       <w:pPr>
-        <w:rPr>
-          <w:b/>
-        </w:rPr>
-      </w:pPr>
-      <w:r>
-        <w:t xml:space="preserve">                                            </w:t>
-      </w:r>
-      <w:r>
-        <w:rPr>
-          <w:b/>
+        <w:jc w:val="center"/>
+        <w:rPr>
+          <w:b/>
+          <w:sz w:val="52"/>
+          <w:szCs w:val="52"/>
+        </w:rPr>
+      </w:pPr>
+      <w:r>
+        <w:rPr>
+          <w:b/>
+          <w:sz w:val="52"/>
+          <w:szCs w:val="52"/>
         </w:rPr>
         <w:t>AWS</w:t>
       </w:r>
     </w:p>
+    <w:p/>
+    <w:p>
+      <w:pPr>
+        <w:rPr>
+          <w:b/>
+        </w:rPr>
+      </w:pPr>
+      <w:bookmarkStart w:id="0" w:name="_GoBack"/>
+      <w:bookmarkEnd w:id="0"/>
+      <w:r>
+        <w:t xml:space="preserve"> </w:t>
+      </w:r>
+      <w:r>
+        <w:rPr>
+          <w:b/>
+        </w:rPr>
+        <w:t>AWS</w:t>
+      </w:r>
+    </w:p>
     <w:p>
       <w:r>
         <w:t>I know how to migrate an existing application to AWS and to have the application hosted on the AWS cloud.</w:t>
@@ -78,7 +99,15 @@
         <w:sym w:font="Wingdings" w:char="F0E8"/>
       </w:r>
       <w:r>
-        <w:t xml:space="preserve"> it has two different types of harddrives like storage </w:t>
+        <w:t xml:space="preserve"> it has two different types of </w:t>
+      </w:r>
+      <w:proofErr w:type="spellStart"/>
+      <w:r>
+        <w:t>harddrives</w:t>
+      </w:r>
+      <w:proofErr w:type="spellEnd"/>
+      <w:r>
+        <w:t xml:space="preserve"> like storage </w:t>
       </w:r>
     </w:p>
     <w:p>
@@ -141,13 +170,24 @@
     </w:p>
     <w:p>
       <w:r>
-        <w:t>Using SNS and SQS in the Java application  can help building large web scale applications.</w:t>
+        <w:t xml:space="preserve">Using SNS and SQS in the Java application  can help building large web scale </w:t>
+      </w:r>
+      <w:proofErr w:type="spellStart"/>
+      <w:r>
+        <w:t>applications.</w:t>
       </w:r>
       <w:r>
         <w:rPr>
           <w:strike/>
         </w:rPr>
-        <w:t>give many</w:t>
+        <w:t>give</w:t>
+      </w:r>
+      <w:proofErr w:type="spellEnd"/>
+      <w:r>
+        <w:rPr>
+          <w:strike/>
+        </w:rPr>
+        <w:t xml:space="preserve"> many</w:t>
       </w:r>
       <w:r>
         <w:t xml:space="preserve"> </w:t>
@@ -226,6 +266,7 @@
     </w:p>
     <w:p>
       <w:r>
+        <w:lastRenderedPageBreak/>
         <w:t xml:space="preserve">There is an API in Java SDK that helps to do CRUD operations </w:t>
       </w:r>
     </w:p>
@@ -238,8 +279,6 @@
           <w:szCs w:val="32"/>
         </w:rPr>
       </w:pPr>
-      <w:bookmarkStart w:id="0" w:name="_GoBack"/>
-      <w:bookmarkEnd w:id="0"/>
     </w:p>
     <w:p>
       <w:pPr>
@@ -277,6 +316,7 @@
           <w:szCs w:val="32"/>
         </w:rPr>
       </w:pPr>
+      <w:proofErr w:type="spellStart"/>
       <w:r>
         <w:rPr>
           <w:b/>
@@ -285,6 +325,7 @@
         </w:rPr>
         <w:t>SERver</w:t>
       </w:r>
+      <w:proofErr w:type="spellEnd"/>
     </w:p>
     <w:p>
       <w:pPr>
@@ -378,6 +419,7 @@
           <w:szCs w:val="24"/>
         </w:rPr>
       </w:pPr>
+      <w:proofErr w:type="spellStart"/>
       <w:r>
         <w:rPr>
           <w:b/>
@@ -386,6 +428,7 @@
         </w:rPr>
         <w:t>Lightsail</w:t>
       </w:r>
+      <w:proofErr w:type="spellEnd"/>
     </w:p>
     <w:p>
       <w:pPr>
@@ -687,23 +730,33 @@
           <w:sz w:val="24"/>
           <w:szCs w:val="24"/>
         </w:rPr>
-        <w:t>Relational db</w:t>
-      </w:r>
-    </w:p>
-    <w:p>
-      <w:pPr>
-        <w:rPr>
-          <w:b/>
-          <w:sz w:val="24"/>
-          <w:szCs w:val="24"/>
-        </w:rPr>
-      </w:pPr>
-      <w:r>
-        <w:rPr>
-          <w:b/>
-          <w:sz w:val="24"/>
-          <w:szCs w:val="24"/>
-        </w:rPr>
+        <w:t xml:space="preserve">Relational </w:t>
+      </w:r>
+      <w:proofErr w:type="spellStart"/>
+      <w:r>
+        <w:rPr>
+          <w:sz w:val="24"/>
+          <w:szCs w:val="24"/>
+        </w:rPr>
+        <w:t>db</w:t>
+      </w:r>
+      <w:proofErr w:type="spellEnd"/>
+    </w:p>
+    <w:p>
+      <w:pPr>
+        <w:rPr>
+          <w:b/>
+          <w:sz w:val="24"/>
+          <w:szCs w:val="24"/>
+        </w:rPr>
+      </w:pPr>
+      <w:r>
+        <w:rPr>
+          <w:b/>
+          <w:sz w:val="24"/>
+          <w:szCs w:val="24"/>
+        </w:rPr>
+        <w:lastRenderedPageBreak/>
         <w:t>DynamoD</w:t>
       </w:r>
       <w:r>
@@ -744,7 +797,6 @@
           <w:sz w:val="24"/>
           <w:szCs w:val="24"/>
         </w:rPr>
-        <w:lastRenderedPageBreak/>
         <w:t>RedShift</w:t>
       </w:r>
     </w:p>
@@ -762,30 +814,40 @@
         </w:rPr>
         <w:t xml:space="preserve">Amazon </w:t>
       </w:r>
-      <w:r>
-        <w:rPr>
-          <w:sz w:val="24"/>
-          <w:szCs w:val="24"/>
-        </w:rPr>
-        <w:t>dataware service solutions</w:t>
-      </w:r>
-    </w:p>
-    <w:p>
-      <w:pPr>
-        <w:rPr>
-          <w:sz w:val="24"/>
-          <w:szCs w:val="24"/>
-        </w:rPr>
-      </w:pPr>
-    </w:p>
-    <w:p>
-      <w:pPr>
-        <w:rPr>
-          <w:b/>
-          <w:sz w:val="24"/>
-          <w:szCs w:val="24"/>
-        </w:rPr>
-      </w:pPr>
+      <w:proofErr w:type="spellStart"/>
+      <w:r>
+        <w:rPr>
+          <w:sz w:val="24"/>
+          <w:szCs w:val="24"/>
+        </w:rPr>
+        <w:t>dataware</w:t>
+      </w:r>
+      <w:proofErr w:type="spellEnd"/>
+      <w:r>
+        <w:rPr>
+          <w:sz w:val="24"/>
+          <w:szCs w:val="24"/>
+        </w:rPr>
+        <w:t xml:space="preserve"> service solutions</w:t>
+      </w:r>
+    </w:p>
+    <w:p>
+      <w:pPr>
+        <w:rPr>
+          <w:sz w:val="24"/>
+          <w:szCs w:val="24"/>
+        </w:rPr>
+      </w:pPr>
+    </w:p>
+    <w:p>
+      <w:pPr>
+        <w:rPr>
+          <w:b/>
+          <w:sz w:val="24"/>
+          <w:szCs w:val="24"/>
+        </w:rPr>
+      </w:pPr>
+      <w:proofErr w:type="spellStart"/>
       <w:r>
         <w:rPr>
           <w:b/>
@@ -802,6 +864,7 @@
         </w:rPr>
         <w:t>cache</w:t>
       </w:r>
+      <w:proofErr w:type="spellEnd"/>
     </w:p>
     <w:p>
       <w:pPr>
@@ -1121,6 +1184,7 @@
           <w:sz w:val="24"/>
           <w:szCs w:val="24"/>
         </w:rPr>
+        <w:lastRenderedPageBreak/>
         <w:t xml:space="preserve">AWS </w:t>
       </w:r>
       <w:r>
@@ -1503,6 +1567,7 @@
           <w:sz w:val="24"/>
           <w:szCs w:val="24"/>
         </w:rPr>
+        <w:lastRenderedPageBreak/>
         <w:t>Amazon</w:t>
       </w:r>
       <w:r>
@@ -1892,7 +1957,7 @@
 </file>
 
 <file path=word/numbering.xml><?xml version="1.0" encoding="utf-8"?>
-<w:numbering xmlns:wpc="http://schemas.microsoft.com/office/word/2010/wordprocessingCanvas" xmlns:cx="http://schemas.microsoft.com/office/drawing/2014/chartex" xmlns:cx1="http://schemas.microsoft.com/office/drawing/2015/9/8/chartex" xmlns:cx2="http://schemas.microsoft.com/office/drawing/2015/10/21/chartex" xmlns:cx3="http://schemas.microsoft.com/office/drawing/2016/5/9/chartex" xmlns:cx4="http://schemas.microsoft.com/office/drawing/2016/5/10/chartex" xmlns:cx5="http://schemas.microsoft.com/office/drawing/2016/5/11/chartex" xmlns:mc="http://schemas.openxmlformats.org/markup-compatibility/2006" xmlns:o="urn:schemas-microsoft-com:office:office" xmlns:r="http://schemas.openxmlformats.org/officeDocument/2006/relationships" xmlns:m="http://schemas.openxmlformats.org/officeDocument/2006/math" xmlns:v="urn:schemas-microsoft-com:vml" xmlns:wp14="http://schemas.microsoft.com/office/word/2010/wordprocessingDrawing" xmlns:wp="http://schemas.openxmlformats.org/drawingml/2006/wordprocessingDrawing" xmlns:w10="urn:schemas-microsoft-com:office:word" xmlns:w="http://schemas.openxmlformats.org/wordprocessingml/2006/main" xmlns:w14="http://schemas.microsoft.com/office/word/2010/wordml" xmlns:w15="http://schemas.microsoft.com/office/word/2012/wordml" xmlns:w16se="http://schemas.microsoft.com/office/word/2015/wordml/symex" xmlns:wpg="http://schemas.microsoft.com/office/word/2010/wordprocessingGroup" xmlns:wpi="http://schemas.microsoft.com/office/word/2010/wordprocessingInk" xmlns:wne="http://schemas.microsoft.com/office/word/2006/wordml" xmlns:wps="http://schemas.microsoft.com/office/word/2010/wordprocessingShape" mc:Ignorable="w14 w15 w16se wp14">
+<w:numbering xmlns:wpc="http://schemas.microsoft.com/office/word/2010/wordprocessingCanvas" xmlns:cx="http://schemas.microsoft.com/office/drawing/2014/chartex" xmlns:cx1="http://schemas.microsoft.com/office/drawing/2015/9/8/chartex" xmlns:cx2="http://schemas.microsoft.com/office/drawing/2015/10/21/chartex" xmlns:cx3="http://schemas.microsoft.com/office/drawing/2016/5/9/chartex" xmlns:cx4="http://schemas.microsoft.com/office/drawing/2016/5/10/chartex" xmlns:cx5="http://schemas.microsoft.com/office/drawing/2016/5/11/chartex" xmlns:cx6="http://schemas.microsoft.com/office/drawing/2016/5/12/chartex" xmlns:cx7="http://schemas.microsoft.com/office/drawing/2016/5/13/chartex" xmlns:cx8="http://schemas.microsoft.com/office/drawing/2016/5/14/chartex" xmlns:mc="http://schemas.openxmlformats.org/markup-compatibility/2006" xmlns:aink="http://schemas.microsoft.com/office/drawing/2016/ink" xmlns:am3d="http://schemas.microsoft.com/office/drawing/2017/model3d" xmlns:o="urn:schemas-microsoft-com:office:office" xmlns:r="http://schemas.openxmlformats.org/officeDocument/2006/relationships" xmlns:m="http://schemas.openxmlformats.org/officeDocument/2006/math" xmlns:v="urn:schemas-microsoft-com:vml" xmlns:wp14="http://schemas.microsoft.com/office/word/2010/wordprocessingDrawing" xmlns:wp="http://schemas.openxmlformats.org/drawingml/2006/wordprocessingDrawing" xmlns:w10="urn:schemas-microsoft-com:office:word" xmlns:w="http://schemas.openxmlformats.org/wordprocessingml/2006/main" xmlns:w14="http://schemas.microsoft.com/office/word/2010/wordml" xmlns:w15="http://schemas.microsoft.com/office/word/2012/wordml" xmlns:w16cid="http://schemas.microsoft.com/office/word/2016/wordml/cid" xmlns:w16se="http://schemas.microsoft.com/office/word/2015/wordml/symex" xmlns:wpg="http://schemas.microsoft.com/office/word/2010/wordprocessingGroup" xmlns:wpi="http://schemas.microsoft.com/office/word/2010/wordprocessingInk" xmlns:wne="http://schemas.microsoft.com/office/word/2006/wordml" xmlns:wps="http://schemas.microsoft.com/office/word/2010/wordprocessingShape" mc:Ignorable="w14 w15 w16se w16cid wp14">
   <w:abstractNum w:abstractNumId="0" w15:restartNumberingAfterBreak="0">
     <w:nsid w:val="101105E0"/>
     <w:multiLevelType w:val="hybridMultilevel"/>
@@ -2474,7 +2539,7 @@
 </file>
 
 <file path=word/styles.xml><?xml version="1.0" encoding="utf-8"?>
-<w:styles xmlns:mc="http://schemas.openxmlformats.org/markup-compatibility/2006" xmlns:r="http://schemas.openxmlformats.org/officeDocument/2006/relationships" xmlns:w="http://schemas.openxmlformats.org/wordprocessingml/2006/main" xmlns:w14="http://schemas.microsoft.com/office/word/2010/wordml" xmlns:w15="http://schemas.microsoft.com/office/word/2012/wordml" xmlns:w16se="http://schemas.microsoft.com/office/word/2015/wordml/symex" mc:Ignorable="w14 w15 w16se">
+<w:styles xmlns:mc="http://schemas.openxmlformats.org/markup-compatibility/2006" xmlns:r="http://schemas.openxmlformats.org/officeDocument/2006/relationships" xmlns:w="http://schemas.openxmlformats.org/wordprocessingml/2006/main" xmlns:w14="http://schemas.microsoft.com/office/word/2010/wordml" xmlns:w15="http://schemas.microsoft.com/office/word/2012/wordml" xmlns:w16cid="http://schemas.microsoft.com/office/word/2016/wordml/cid" xmlns:w16se="http://schemas.microsoft.com/office/word/2015/wordml/symex" mc:Ignorable="w14 w15 w16se w16cid">
   <w:docDefaults>
     <w:rPrDefault>
       <w:rPr>
@@ -2490,7 +2555,7 @@
       </w:pPr>
     </w:pPrDefault>
   </w:docDefaults>
-  <w:latentStyles w:defLockedState="0" w:defUIPriority="99" w:defSemiHidden="0" w:defUnhideWhenUsed="0" w:defQFormat="0" w:count="374">
+  <w:latentStyles w:defLockedState="0" w:defUIPriority="99" w:defSemiHidden="0" w:defUnhideWhenUsed="0" w:defQFormat="0" w:count="375">
     <w:lsdException w:name="Normal" w:uiPriority="0" w:qFormat="1"/>
     <w:lsdException w:name="heading 1" w:uiPriority="9" w:qFormat="1"/>
     <w:lsdException w:name="heading 2" w:semiHidden="1" w:uiPriority="9" w:unhideWhenUsed="1" w:qFormat="1"/>
@@ -2596,7 +2661,6 @@
     <w:lsdException w:name="HTML Sample" w:semiHidden="1" w:unhideWhenUsed="1"/>
     <w:lsdException w:name="HTML Typewriter" w:semiHidden="1" w:unhideWhenUsed="1"/>
     <w:lsdException w:name="HTML Variable" w:semiHidden="1" w:unhideWhenUsed="1"/>
-    <w:lsdException w:name="Normal Table" w:semiHidden="1" w:unhideWhenUsed="1"/>
     <w:lsdException w:name="annotation subject" w:semiHidden="1" w:unhideWhenUsed="1"/>
     <w:lsdException w:name="No List" w:semiHidden="1" w:unhideWhenUsed="1"/>
     <w:lsdException w:name="Outline List 1" w:semiHidden="1" w:unhideWhenUsed="1"/>
@@ -2643,10 +2707,8 @@
     <w:lsdException w:name="Table Subtle 2" w:semiHidden="1" w:unhideWhenUsed="1"/>
     <w:lsdException w:name="Table Web 1" w:semiHidden="1" w:unhideWhenUsed="1"/>
     <w:lsdException w:name="Table Web 2" w:semiHidden="1" w:unhideWhenUsed="1"/>
-    <w:lsdException w:name="Table Web 3" w:semiHidden="1" w:unhideWhenUsed="1"/>
     <w:lsdException w:name="Balloon Text" w:semiHidden="1" w:unhideWhenUsed="1"/>
     <w:lsdException w:name="Table Grid" w:uiPriority="39"/>
-    <w:lsdException w:name="Table Theme" w:semiHidden="1" w:unhideWhenUsed="1"/>
     <w:lsdException w:name="Placeholder Text" w:semiHidden="1"/>
     <w:lsdException w:name="No Spacing" w:uiPriority="1" w:qFormat="1"/>
     <w:lsdException w:name="Light Shading" w:uiPriority="60"/>
@@ -2865,6 +2927,7 @@
     <w:lsdException w:name="Mention" w:semiHidden="1" w:unhideWhenUsed="1"/>
     <w:lsdException w:name="Smart Hyperlink" w:semiHidden="1" w:unhideWhenUsed="1"/>
     <w:lsdException w:name="Hashtag" w:semiHidden="1" w:unhideWhenUsed="1"/>
+    <w:lsdException w:name="Unresolved Mention" w:semiHidden="1" w:unhideWhenUsed="1"/>
   </w:latentStyles>
   <w:style w:type="paragraph" w:default="1" w:styleId="Normal">
     <w:name w:val="Normal"/>

</xml_diff>